<commit_message>
Add test cases description
</commit_message>
<xml_diff>
--- a/readme.docx
+++ b/readme.docx
@@ -3,8 +3,39 @@
 <w:document xmlns:wpc="http://schemas.microsoft.com/office/word/2010/wordprocessingCanvas" xmlns:cx="http://schemas.microsoft.com/office/drawing/2014/chartex" xmlns:cx1="http://schemas.microsoft.com/office/drawing/2015/9/8/chartex" xmlns:cx2="http://schemas.microsoft.com/office/drawing/2015/10/21/chartex" xmlns:cx3="http://schemas.microsoft.com/office/drawing/2016/5/9/chartex" xmlns:cx4="http://schemas.microsoft.com/office/drawing/2016/5/10/chartex" xmlns:cx5="http://schemas.microsoft.com/office/drawing/2016/5/11/chartex" xmlns:cx6="http://schemas.microsoft.com/office/drawing/2016/5/12/chartex" xmlns:cx7="http://schemas.microsoft.com/office/drawing/2016/5/13/chartex" xmlns:cx8="http://schemas.microsoft.com/office/drawing/2016/5/14/chartex" xmlns:mc="http://schemas.openxmlformats.org/markup-compatibility/2006" xmlns:aink="http://schemas.microsoft.com/office/drawing/2016/ink" xmlns:am3d="http://schemas.microsoft.com/office/drawing/2017/model3d" xmlns:o="urn:schemas-microsoft-com:office:office" xmlns:oel="http://schemas.microsoft.com/office/2019/extlst" xmlns:r="http://schemas.openxmlformats.org/officeDocument/2006/relationships" xmlns:m="http://schemas.openxmlformats.org/officeDocument/2006/math" xmlns:v="urn:schemas-microsoft-com:vml" xmlns:wp14="http://schemas.microsoft.com/office/word/2010/wordprocessingDrawing" xmlns:wp="http://schemas.openxmlformats.org/drawingml/2006/wordprocessingDrawing" xmlns:w10="urn:schemas-microsoft-com:office:word" xmlns:w="http://schemas.openxmlformats.org/wordprocessingml/2006/main" xmlns:w14="http://schemas.microsoft.com/office/word/2010/wordml" xmlns:w15="http://schemas.microsoft.com/office/word/2012/wordml" xmlns:w16cex="http://schemas.microsoft.com/office/word/2018/wordml/cex" xmlns:w16cid="http://schemas.microsoft.com/office/word/2016/wordml/cid" xmlns:w16="http://schemas.microsoft.com/office/word/2018/wordml" xmlns:w16sdtdh="http://schemas.microsoft.com/office/word/2020/wordml/sdtdatahash" xmlns:w16se="http://schemas.microsoft.com/office/word/2015/wordml/symex" xmlns:wpg="http://schemas.microsoft.com/office/word/2010/wordprocessingGroup" xmlns:wpi="http://schemas.microsoft.com/office/word/2010/wordprocessingInk" xmlns:wne="http://schemas.microsoft.com/office/word/2006/wordml" xmlns:wps="http://schemas.microsoft.com/office/word/2010/wordprocessingShape" mc:Ignorable="w14 w15 w16se w16cid w16 w16cex w16sdtdh wp14">
   <w:body>
     <w:p>
-      <w:r>
+      <w:pPr>
+        <w:rPr>
+          <w:b/>
+          <w:bCs/>
+        </w:rPr>
+      </w:pPr>
+      <w:r>
+        <w:rPr>
+          <w:b/>
+          <w:bCs/>
+        </w:rPr>
         <w:t xml:space="preserve">This service contains three servers </w:t>
+      </w:r>
+      <w:r>
+        <w:rPr>
+          <w:b/>
+          <w:bCs/>
+        </w:rPr>
+        <w:t>(All are separate Main classes</w:t>
+      </w:r>
+      <w:r>
+        <w:rPr>
+          <w:b/>
+          <w:bCs/>
+        </w:rPr>
+        <w:t xml:space="preserve"> can run independently</w:t>
+      </w:r>
+      <w:r>
+        <w:rPr>
+          <w:b/>
+          <w:bCs/>
+        </w:rPr>
+        <w:t>)</w:t>
       </w:r>
     </w:p>
     <w:p>
@@ -14,9 +45,42 @@
           <w:ilvl w:val="0"/>
           <w:numId w:val="1"/>
         </w:numPr>
-      </w:pPr>
-      <w:r>
-        <w:t>com.prabathj.bookinggw.AppServer</w:t>
+        <w:rPr>
+          <w:sz w:val="24"/>
+          <w:szCs w:val="24"/>
+        </w:rPr>
+      </w:pPr>
+      <w:proofErr w:type="spellStart"/>
+      <w:proofErr w:type="gramStart"/>
+      <w:r>
+        <w:rPr>
+          <w:sz w:val="24"/>
+          <w:szCs w:val="24"/>
+        </w:rPr>
+        <w:t>com.prabathj</w:t>
+      </w:r>
+      <w:proofErr w:type="gramEnd"/>
+      <w:r>
+        <w:rPr>
+          <w:sz w:val="24"/>
+          <w:szCs w:val="24"/>
+        </w:rPr>
+        <w:t>.bookinggw.AppServer</w:t>
+      </w:r>
+      <w:r>
+        <w:rPr>
+          <w:sz w:val="24"/>
+          <w:szCs w:val="24"/>
+        </w:rPr>
+        <w:t>.class</w:t>
+      </w:r>
+      <w:proofErr w:type="spellEnd"/>
+      <w:r>
+        <w:rPr>
+          <w:sz w:val="24"/>
+          <w:szCs w:val="24"/>
+        </w:rPr>
+        <w:t xml:space="preserve">  </w:t>
       </w:r>
     </w:p>
     <w:p>
@@ -26,10 +90,36 @@
           <w:ilvl w:val="0"/>
           <w:numId w:val="1"/>
         </w:numPr>
-      </w:pPr>
-      <w:r>
-        <w:t>com.prabathj.bookingsrv.BookingService</w:t>
-      </w:r>
+        <w:rPr>
+          <w:sz w:val="24"/>
+          <w:szCs w:val="24"/>
+        </w:rPr>
+      </w:pPr>
+      <w:proofErr w:type="spellStart"/>
+      <w:proofErr w:type="gramStart"/>
+      <w:r>
+        <w:rPr>
+          <w:sz w:val="24"/>
+          <w:szCs w:val="24"/>
+        </w:rPr>
+        <w:t>com.prabathj</w:t>
+      </w:r>
+      <w:proofErr w:type="gramEnd"/>
+      <w:r>
+        <w:rPr>
+          <w:sz w:val="24"/>
+          <w:szCs w:val="24"/>
+        </w:rPr>
+        <w:t>.bookingsrv.BookingService</w:t>
+      </w:r>
+      <w:r>
+        <w:rPr>
+          <w:sz w:val="24"/>
+          <w:szCs w:val="24"/>
+        </w:rPr>
+        <w:t>.class</w:t>
+      </w:r>
+      <w:proofErr w:type="spellEnd"/>
     </w:p>
     <w:p>
       <w:pPr>
@@ -38,12 +128,46 @@
           <w:ilvl w:val="0"/>
           <w:numId w:val="1"/>
         </w:numPr>
-      </w:pPr>
-      <w:r>
-        <w:t>com.prabathj.hotelavailabilitysrv.AvailabilityService</w:t>
-      </w:r>
-    </w:p>
-    <w:p>
+        <w:rPr>
+          <w:sz w:val="24"/>
+          <w:szCs w:val="24"/>
+        </w:rPr>
+      </w:pPr>
+      <w:proofErr w:type="spellStart"/>
+      <w:proofErr w:type="gramStart"/>
+      <w:r>
+        <w:rPr>
+          <w:sz w:val="24"/>
+          <w:szCs w:val="24"/>
+        </w:rPr>
+        <w:t>com.prabathj</w:t>
+      </w:r>
+      <w:proofErr w:type="gramEnd"/>
+      <w:r>
+        <w:rPr>
+          <w:sz w:val="24"/>
+          <w:szCs w:val="24"/>
+        </w:rPr>
+        <w:t>.hotelavailabilitysrv.AvailabilityService</w:t>
+      </w:r>
+      <w:r>
+        <w:rPr>
+          <w:sz w:val="24"/>
+          <w:szCs w:val="24"/>
+        </w:rPr>
+        <w:t>.class</w:t>
+      </w:r>
+      <w:proofErr w:type="spellEnd"/>
+    </w:p>
+    <w:p>
+      <w:r>
+        <w:rPr>
+          <w:b/>
+          <w:bCs/>
+        </w:rPr>
+        <w:t>*</w:t>
+      </w:r>
+      <w:proofErr w:type="spellStart"/>
       <w:r>
         <w:rPr>
           <w:b/>
@@ -51,6 +175,7 @@
         </w:rPr>
         <w:t>AppServer</w:t>
       </w:r>
+      <w:proofErr w:type="spellEnd"/>
       <w:r>
         <w:t xml:space="preserve"> – Behave as the API GW and configuration management server. </w:t>
       </w:r>
@@ -74,8 +199,17 @@
           <w:b/>
           <w:bCs/>
         </w:rPr>
-        <w:t>data/configdata.json</w:t>
-      </w:r>
+        <w:t>data/</w:t>
+      </w:r>
+      <w:proofErr w:type="spellStart"/>
+      <w:r>
+        <w:rPr>
+          <w:b/>
+          <w:bCs/>
+        </w:rPr>
+        <w:t>configdata.json</w:t>
+      </w:r>
+      <w:proofErr w:type="spellEnd"/>
       <w:r>
         <w:t xml:space="preserve"> file this will be loaded as per </w:t>
       </w:r>
@@ -131,8 +265,17 @@
           <w:b/>
           <w:bCs/>
         </w:rPr>
+        <w:t>*</w:t>
+      </w:r>
+      <w:proofErr w:type="spellStart"/>
+      <w:r>
+        <w:rPr>
+          <w:b/>
+          <w:bCs/>
+        </w:rPr>
         <w:t>BookingService</w:t>
       </w:r>
+      <w:proofErr w:type="spellEnd"/>
       <w:r>
         <w:t>- Handle booking process</w:t>
       </w:r>
@@ -200,24 +343,47 @@
           <w:b/>
           <w:bCs/>
         </w:rPr>
+        <w:t>*</w:t>
+      </w:r>
+      <w:proofErr w:type="spellStart"/>
+      <w:proofErr w:type="gramStart"/>
+      <w:r>
+        <w:rPr>
+          <w:b/>
+          <w:bCs/>
+        </w:rPr>
         <w:t>AvailabilityService</w:t>
       </w:r>
-      <w:r>
-        <w:t xml:space="preserve">  - Contain the persisted data</w:t>
+      <w:proofErr w:type="spellEnd"/>
+      <w:r>
+        <w:t xml:space="preserve">  -</w:t>
+      </w:r>
+      <w:proofErr w:type="gramEnd"/>
+      <w:r>
+        <w:t xml:space="preserve"> Contain the persisted data</w:t>
       </w:r>
       <w:r>
         <w:t xml:space="preserve"> of bookings</w:t>
       </w:r>
-    </w:p>
-    <w:p>
-      <w:pPr>
-        <w:ind w:firstLine="360"/>
-        <w:rPr>
-          <w:b/>
-          <w:bCs/>
-        </w:rPr>
-      </w:pPr>
-      <w:r>
+      <w:r>
+        <w:t xml:space="preserve">, read configuration data at start-up so </w:t>
+      </w:r>
+      <w:proofErr w:type="spellStart"/>
+      <w:r>
+        <w:rPr>
+          <w:b/>
+          <w:bCs/>
+        </w:rPr>
+        <w:t>AppServe</w:t>
+      </w:r>
+      <w:proofErr w:type="spellEnd"/>
+      <w:r>
+        <w:t xml:space="preserve"> should be up and running before start this service</w:t>
+      </w:r>
+    </w:p>
+    <w:p>
+      <w:pPr>
+        <w:ind w:firstLine="720"/>
         <w:rPr>
           <w:rFonts w:ascii="Segoe UI" w:hAnsi="Segoe UI" w:cs="Segoe UI"/>
           <w:b/>
@@ -227,8 +393,7 @@
           <w:szCs w:val="18"/>
           <w:shd w:val="clear" w:color="auto" w:fill="FFFFFF"/>
         </w:rPr>
-        <w:t xml:space="preserve">URI- </w:t>
-      </w:r>
+      </w:pPr>
       <w:r>
         <w:rPr>
           <w:rFonts w:ascii="Segoe UI" w:hAnsi="Segoe UI" w:cs="Segoe UI"/>
@@ -239,32 +404,31 @@
           <w:szCs w:val="18"/>
           <w:shd w:val="clear" w:color="auto" w:fill="FFFFFF"/>
         </w:rPr>
-        <w:t>http://localhost:503</w:t>
-      </w:r>
-      <w:r>
-        <w:rPr>
-          <w:rFonts w:ascii="Segoe UI" w:hAnsi="Segoe UI" w:cs="Segoe UI"/>
-          <w:b/>
-          <w:bCs/>
-          <w:color w:val="212121"/>
-          <w:sz w:val="18"/>
-          <w:szCs w:val="18"/>
-          <w:shd w:val="clear" w:color="auto" w:fill="FFFFFF"/>
-        </w:rPr>
-        <w:t>1</w:t>
-      </w:r>
-      <w:r>
-        <w:rPr>
-          <w:rFonts w:ascii="Segoe UI" w:hAnsi="Segoe UI" w:cs="Segoe UI"/>
-          <w:b/>
-          <w:bCs/>
-          <w:color w:val="212121"/>
-          <w:sz w:val="18"/>
-          <w:szCs w:val="18"/>
-          <w:shd w:val="clear" w:color="auto" w:fill="FFFFFF"/>
-        </w:rPr>
-        <w:t>/api/book</w:t>
-      </w:r>
+        <w:t xml:space="preserve">URI- </w:t>
+      </w:r>
+      <w:hyperlink r:id="rId5" w:history="1">
+        <w:r>
+          <w:rPr>
+            <w:rStyle w:val="Hyperlink"/>
+            <w:rFonts w:ascii="Segoe UI" w:hAnsi="Segoe UI" w:cs="Segoe UI"/>
+            <w:b/>
+            <w:bCs/>
+            <w:sz w:val="18"/>
+            <w:szCs w:val="18"/>
+            <w:shd w:val="clear" w:color="auto" w:fill="FFFFFF"/>
+          </w:rPr>
+          <w:t>http://localhost:5031/api/book</w:t>
+        </w:r>
+      </w:hyperlink>
+    </w:p>
+    <w:p>
+      <w:pPr>
+        <w:ind w:firstLine="360"/>
+        <w:rPr>
+          <w:b/>
+          <w:bCs/>
+        </w:rPr>
+      </w:pPr>
     </w:p>
     <w:p>
       <w:pPr>
@@ -358,27 +522,7 @@
                                 <w:szCs w:val="16"/>
                                 <w:shd w:val="clear" w:color="auto" w:fill="E8F2FE"/>
                               </w:rPr>
-                              <w:t>http://localhost:503</w:t>
-                            </w:r>
-                            <w:r>
-                              <w:rPr>
-                                <w:rFonts w:ascii="Consolas" w:hAnsi="Consolas" w:cs="Consolas"/>
-                                <w:color w:val="2A00FF"/>
-                                <w:sz w:val="16"/>
-                                <w:szCs w:val="16"/>
-                                <w:shd w:val="clear" w:color="auto" w:fill="E8F2FE"/>
-                              </w:rPr>
-                              <w:t>0</w:t>
-                            </w:r>
-                            <w:r>
-                              <w:rPr>
-                                <w:rFonts w:ascii="Consolas" w:hAnsi="Consolas" w:cs="Consolas"/>
-                                <w:color w:val="2A00FF"/>
-                                <w:sz w:val="16"/>
-                                <w:szCs w:val="16"/>
-                                <w:shd w:val="clear" w:color="auto" w:fill="E8F2FE"/>
-                              </w:rPr>
-                              <w:t>/api/booking</w:t>
+                              <w:t>http://localhost:5030/api/booking</w:t>
                             </w:r>
                           </w:p>
                           <w:p>
@@ -551,37 +695,7 @@
                                 <w:szCs w:val="16"/>
                                 <w:shd w:val="clear" w:color="auto" w:fill="E8F2FE"/>
                               </w:rPr>
-                              <w:t>http://localhost:503</w:t>
-                            </w:r>
-                            <w:r>
-                              <w:rPr>
-                                <w:rFonts w:ascii="Consolas" w:hAnsi="Consolas" w:cs="Consolas"/>
-                                <w:color w:val="2A00FF"/>
-                                <w:sz w:val="16"/>
-                                <w:szCs w:val="16"/>
-                                <w:shd w:val="clear" w:color="auto" w:fill="E8F2FE"/>
-                              </w:rPr>
-                              <w:t>1</w:t>
-                            </w:r>
-                            <w:r>
-                              <w:rPr>
-                                <w:rFonts w:ascii="Consolas" w:hAnsi="Consolas" w:cs="Consolas"/>
-                                <w:color w:val="2A00FF"/>
-                                <w:sz w:val="16"/>
-                                <w:szCs w:val="16"/>
-                                <w:shd w:val="clear" w:color="auto" w:fill="E8F2FE"/>
-                              </w:rPr>
-                              <w:t>/api/book</w:t>
-                            </w:r>
-                            <w:r>
-                              <w:rPr>
-                                <w:rFonts w:ascii="Consolas" w:hAnsi="Consolas" w:cs="Consolas"/>
-                                <w:color w:val="2A00FF"/>
-                                <w:sz w:val="16"/>
-                                <w:szCs w:val="16"/>
-                                <w:shd w:val="clear" w:color="auto" w:fill="E8F2FE"/>
-                              </w:rPr>
-                              <w:t>ing</w:t>
+                              <w:t>http://localhost:5031/api/booking</w:t>
                             </w:r>
                           </w:p>
                           <w:p>
@@ -732,9 +846,11 @@
                             <w:pPr>
                               <w:jc w:val="center"/>
                             </w:pPr>
+                            <w:proofErr w:type="spellStart"/>
                             <w:r>
                               <w:t>BookingService</w:t>
                             </w:r>
+                            <w:proofErr w:type="spellEnd"/>
                           </w:p>
                         </w:txbxContent>
                       </wps:txbx>
@@ -1551,9 +1667,11 @@
                             <w:pPr>
                               <w:jc w:val="center"/>
                             </w:pPr>
+                            <w:proofErr w:type="spellStart"/>
                             <w:r>
                               <w:t>AvailabilityService</w:t>
                             </w:r>
+                            <w:proofErr w:type="spellEnd"/>
                           </w:p>
                         </w:txbxContent>
                       </wps:txbx>
@@ -1633,7 +1751,16 @@
           <w:bCs/>
           <w:u w:val="single"/>
         </w:rPr>
-        <w:t>Booking Data Model</w:t>
+        <w:t xml:space="preserve">Booking Data </w:t>
+      </w:r>
+      <w:proofErr w:type="gramStart"/>
+      <w:r>
+        <w:rPr>
+          <w:b/>
+          <w:bCs/>
+          <w:u w:val="single"/>
+        </w:rPr>
+        <w:t>Model</w:t>
       </w:r>
       <w:r>
         <w:rPr>
@@ -1642,9 +1769,11 @@
         </w:rPr>
         <w:t xml:space="preserve">  -</w:t>
       </w:r>
+      <w:proofErr w:type="gramEnd"/>
       <w:r>
         <w:t xml:space="preserve"> </w:t>
       </w:r>
+      <w:proofErr w:type="spellStart"/>
       <w:r>
         <w:rPr>
           <w:b/>
@@ -1652,6 +1781,7 @@
         </w:rPr>
         <w:t>com.prabathj.hotelavailabilitysrv.model.BookingInfo</w:t>
       </w:r>
+      <w:proofErr w:type="spellEnd"/>
     </w:p>
     <w:p>
       <w:pPr>
@@ -1687,8 +1817,10 @@
           <w:szCs w:val="20"/>
           <w:shd w:val="clear" w:color="auto" w:fill="E8F2FE"/>
         </w:rPr>
-        <w:t xml:space="preserve"> BookingInfo</w:t>
-      </w:r>
+        <w:t xml:space="preserve"> </w:t>
+      </w:r>
+      <w:proofErr w:type="spellStart"/>
+      <w:proofErr w:type="gramStart"/>
       <w:r>
         <w:rPr>
           <w:rFonts w:ascii="Consolas" w:hAnsi="Consolas" w:cs="Consolas"/>
@@ -1697,8 +1829,20 @@
           <w:szCs w:val="20"/>
           <w:shd w:val="clear" w:color="auto" w:fill="E8F2FE"/>
         </w:rPr>
+        <w:t>BookingInfo</w:t>
+      </w:r>
+      <w:proofErr w:type="spellEnd"/>
+      <w:r>
+        <w:rPr>
+          <w:rFonts w:ascii="Consolas" w:hAnsi="Consolas" w:cs="Consolas"/>
+          <w:color w:val="000000"/>
+          <w:sz w:val="20"/>
+          <w:szCs w:val="20"/>
+          <w:shd w:val="clear" w:color="auto" w:fill="E8F2FE"/>
+        </w:rPr>
         <w:t>{</w:t>
       </w:r>
+      <w:proofErr w:type="gramEnd"/>
     </w:p>
     <w:p>
       <w:pPr>
@@ -1740,7 +1884,17 @@
           <w:sz w:val="20"/>
           <w:szCs w:val="20"/>
         </w:rPr>
-        <w:t xml:space="preserve"> String  </w:t>
+        <w:t xml:space="preserve"> </w:t>
+      </w:r>
+      <w:proofErr w:type="gramStart"/>
+      <w:r>
+        <w:rPr>
+          <w:rFonts w:ascii="Consolas" w:hAnsi="Consolas" w:cs="Consolas"/>
+          <w:color w:val="000000"/>
+          <w:sz w:val="20"/>
+          <w:szCs w:val="20"/>
+        </w:rPr>
+        <w:t xml:space="preserve">String  </w:t>
       </w:r>
       <w:r>
         <w:rPr>
@@ -1751,6 +1905,7 @@
         </w:rPr>
         <w:t>name</w:t>
       </w:r>
+      <w:proofErr w:type="gramEnd"/>
       <w:r>
         <w:rPr>
           <w:rFonts w:ascii="Consolas" w:hAnsi="Consolas" w:cs="Consolas"/>
@@ -1803,6 +1958,7 @@
         </w:rPr>
         <w:t xml:space="preserve"> Integer </w:t>
       </w:r>
+      <w:proofErr w:type="gramStart"/>
       <w:r>
         <w:rPr>
           <w:rFonts w:ascii="Consolas" w:hAnsi="Consolas" w:cs="Consolas"/>
@@ -1821,6 +1977,7 @@
         </w:rPr>
         <w:t>;</w:t>
       </w:r>
+      <w:proofErr w:type="gramEnd"/>
     </w:p>
     <w:p>
       <w:pPr>
@@ -1851,7 +2008,17 @@
           <w:sz w:val="20"/>
           <w:szCs w:val="20"/>
         </w:rPr>
-        <w:t>@JsonFormat</w:t>
+        <w:t>@</w:t>
+      </w:r>
+      <w:proofErr w:type="gramStart"/>
+      <w:r>
+        <w:rPr>
+          <w:rFonts w:ascii="Consolas" w:hAnsi="Consolas" w:cs="Consolas"/>
+          <w:color w:val="646464"/>
+          <w:sz w:val="20"/>
+          <w:szCs w:val="20"/>
+        </w:rPr>
+        <w:t>JsonFormat</w:t>
       </w:r>
       <w:r>
         <w:rPr>
@@ -1860,7 +2027,17 @@
           <w:sz w:val="20"/>
           <w:szCs w:val="20"/>
         </w:rPr>
-        <w:t xml:space="preserve">(pattern = </w:t>
+        <w:t>(</w:t>
+      </w:r>
+      <w:proofErr w:type="gramEnd"/>
+      <w:r>
+        <w:rPr>
+          <w:rFonts w:ascii="Consolas" w:hAnsi="Consolas" w:cs="Consolas"/>
+          <w:color w:val="000000"/>
+          <w:sz w:val="20"/>
+          <w:szCs w:val="20"/>
+        </w:rPr>
+        <w:t xml:space="preserve">pattern = </w:t>
       </w:r>
       <w:r>
         <w:rPr>
@@ -1869,7 +2046,27 @@
           <w:sz w:val="20"/>
           <w:szCs w:val="20"/>
         </w:rPr>
-        <w:t>"yyyy-MM-dd"</w:t>
+        <w:t>"</w:t>
+      </w:r>
+      <w:proofErr w:type="spellStart"/>
+      <w:r>
+        <w:rPr>
+          <w:rFonts w:ascii="Consolas" w:hAnsi="Consolas" w:cs="Consolas"/>
+          <w:color w:val="2A00FF"/>
+          <w:sz w:val="20"/>
+          <w:szCs w:val="20"/>
+        </w:rPr>
+        <w:t>yyyy</w:t>
+      </w:r>
+      <w:proofErr w:type="spellEnd"/>
+      <w:r>
+        <w:rPr>
+          <w:rFonts w:ascii="Consolas" w:hAnsi="Consolas" w:cs="Consolas"/>
+          <w:color w:val="2A00FF"/>
+          <w:sz w:val="20"/>
+          <w:szCs w:val="20"/>
+        </w:rPr>
+        <w:t>-MM-dd"</w:t>
       </w:r>
       <w:r>
         <w:rPr>
@@ -1916,8 +2113,30 @@
           <w:sz w:val="20"/>
           <w:szCs w:val="20"/>
         </w:rPr>
-        <w:t xml:space="preserve"> LocalDate </w:t>
-      </w:r>
+        <w:t xml:space="preserve"> </w:t>
+      </w:r>
+      <w:proofErr w:type="spellStart"/>
+      <w:r>
+        <w:rPr>
+          <w:rFonts w:ascii="Consolas" w:hAnsi="Consolas" w:cs="Consolas"/>
+          <w:color w:val="000000"/>
+          <w:sz w:val="20"/>
+          <w:szCs w:val="20"/>
+        </w:rPr>
+        <w:t>LocalDate</w:t>
+      </w:r>
+      <w:proofErr w:type="spellEnd"/>
+      <w:r>
+        <w:rPr>
+          <w:rFonts w:ascii="Consolas" w:hAnsi="Consolas" w:cs="Consolas"/>
+          <w:color w:val="000000"/>
+          <w:sz w:val="20"/>
+          <w:szCs w:val="20"/>
+        </w:rPr>
+        <w:t xml:space="preserve"> </w:t>
+      </w:r>
+      <w:proofErr w:type="spellStart"/>
+      <w:proofErr w:type="gramStart"/>
       <w:r>
         <w:rPr>
           <w:rFonts w:ascii="Consolas" w:hAnsi="Consolas" w:cs="Consolas"/>
@@ -1927,6 +2146,7 @@
         </w:rPr>
         <w:t>bookingDate</w:t>
       </w:r>
+      <w:proofErr w:type="spellEnd"/>
       <w:r>
         <w:rPr>
           <w:rFonts w:ascii="Consolas" w:hAnsi="Consolas" w:cs="Consolas"/>
@@ -1936,6 +2156,7 @@
         </w:rPr>
         <w:t>;</w:t>
       </w:r>
+      <w:proofErr w:type="gramEnd"/>
     </w:p>
     <w:p>
       <w:pPr>
@@ -1974,7 +2195,23 @@
           <w:b/>
           <w:bCs/>
         </w:rPr>
-        <w:t xml:space="preserve">Booking confirm  – 201 </w:t>
+        <w:t xml:space="preserve">Booking </w:t>
+      </w:r>
+      <w:proofErr w:type="gramStart"/>
+      <w:r>
+        <w:rPr>
+          <w:b/>
+          <w:bCs/>
+        </w:rPr>
+        <w:t>confirm  –</w:t>
+      </w:r>
+      <w:proofErr w:type="gramEnd"/>
+      <w:r>
+        <w:rPr>
+          <w:b/>
+          <w:bCs/>
+        </w:rPr>
+        <w:t xml:space="preserve"> 201 </w:t>
       </w:r>
     </w:p>
     <w:p>
@@ -1991,14 +2228,6 @@
         </w:rPr>
         <w:t>Error codes- 400</w:t>
       </w:r>
-    </w:p>
-    <w:p>
-      <w:pPr>
-        <w:rPr>
-          <w:b/>
-          <w:bCs/>
-        </w:rPr>
-      </w:pPr>
     </w:p>
     <w:p>
       <w:r>
@@ -2780,9 +3009,11 @@
                             <w:pPr>
                               <w:jc w:val="center"/>
                             </w:pPr>
+                            <w:proofErr w:type="spellStart"/>
                             <w:r>
                               <w:t>AvailabilityService</w:t>
                             </w:r>
+                            <w:proofErr w:type="spellEnd"/>
                           </w:p>
                           <w:p>
                             <w:pPr>
@@ -3137,52 +3368,7 @@
                                 <w:sz w:val="16"/>
                                 <w:szCs w:val="16"/>
                               </w:rPr>
-                              <w:t>http://localhost:503</w:t>
-                            </w:r>
-                            <w:r>
-                              <w:rPr>
-                                <w:rFonts w:ascii="Consolas" w:hAnsi="Consolas" w:cs="Consolas"/>
-                                <w:color w:val="2A00FF"/>
-                                <w:sz w:val="16"/>
-                                <w:szCs w:val="16"/>
-                              </w:rPr>
-                              <w:t>0</w:t>
-                            </w:r>
-                            <w:r>
-                              <w:rPr>
-                                <w:rFonts w:ascii="Consolas" w:hAnsi="Consolas" w:cs="Consolas"/>
-                                <w:color w:val="2A00FF"/>
-                                <w:sz w:val="16"/>
-                                <w:szCs w:val="16"/>
-                              </w:rPr>
-                              <w:t>/api/book</w:t>
-                            </w:r>
-                            <w:r>
-                              <w:rPr>
-                                <w:rFonts w:ascii="Consolas" w:hAnsi="Consolas" w:cs="Consolas"/>
-                                <w:color w:val="2A00FF"/>
-                                <w:sz w:val="16"/>
-                                <w:szCs w:val="16"/>
-                              </w:rPr>
-                              <w:t>ing</w:t>
-                            </w:r>
-                            <w:r>
-                              <w:rPr>
-                                <w:rFonts w:ascii="Consolas" w:hAnsi="Consolas" w:cs="Consolas"/>
-                                <w:color w:val="2A00FF"/>
-                                <w:sz w:val="16"/>
-                                <w:szCs w:val="16"/>
-                              </w:rPr>
-                              <w:t>?</w:t>
-                            </w:r>
-                            <w:r>
-                              <w:rPr>
-                                <w:rFonts w:ascii="Consolas" w:hAnsi="Consolas" w:cs="Consolas"/>
-                                <w:color w:val="2A00FF"/>
-                                <w:sz w:val="16"/>
-                                <w:szCs w:val="16"/>
-                              </w:rPr>
-                              <w:t>name=xyz</w:t>
+                              <w:t>http://localhost:5030/api/booking?name=xyz</w:t>
                             </w:r>
                           </w:p>
                           <w:p>
@@ -3408,9 +3594,16 @@
       <w:r>
         <w:t xml:space="preserve">Response Model - </w:t>
       </w:r>
-      <w:r>
-        <w:t>com.prabathj.hotelavailabilitysrv.model.AvailableRooms</w:t>
-      </w:r>
+      <w:proofErr w:type="spellStart"/>
+      <w:proofErr w:type="gramStart"/>
+      <w:r>
+        <w:t>com.prabathj</w:t>
+      </w:r>
+      <w:proofErr w:type="gramEnd"/>
+      <w:r>
+        <w:t>.hotelavailabilitysrv.model.AvailableRooms</w:t>
+      </w:r>
+      <w:proofErr w:type="spellEnd"/>
     </w:p>
     <w:p>
       <w:pPr>
@@ -3443,7 +3636,27 @@
           <w:sz w:val="20"/>
           <w:szCs w:val="20"/>
         </w:rPr>
-        <w:t xml:space="preserve"> AvailableRooms {</w:t>
+        <w:t xml:space="preserve"> </w:t>
+      </w:r>
+      <w:proofErr w:type="spellStart"/>
+      <w:r>
+        <w:rPr>
+          <w:rFonts w:ascii="Consolas" w:hAnsi="Consolas" w:cs="Consolas"/>
+          <w:color w:val="000000"/>
+          <w:sz w:val="20"/>
+          <w:szCs w:val="20"/>
+        </w:rPr>
+        <w:t>AvailableRooms</w:t>
+      </w:r>
+      <w:proofErr w:type="spellEnd"/>
+      <w:r>
+        <w:rPr>
+          <w:rFonts w:ascii="Consolas" w:hAnsi="Consolas" w:cs="Consolas"/>
+          <w:color w:val="000000"/>
+          <w:sz w:val="20"/>
+          <w:szCs w:val="20"/>
+        </w:rPr>
+        <w:t xml:space="preserve"> {</w:t>
       </w:r>
     </w:p>
     <w:p>
@@ -3508,6 +3721,7 @@
         </w:rPr>
         <w:t xml:space="preserve"> List&lt;Integer&gt; </w:t>
       </w:r>
+      <w:proofErr w:type="gramStart"/>
       <w:r>
         <w:rPr>
           <w:rFonts w:ascii="Consolas" w:hAnsi="Consolas" w:cs="Consolas"/>
@@ -3526,6 +3740,7 @@
         </w:rPr>
         <w:t>;</w:t>
       </w:r>
+      <w:proofErr w:type="gramEnd"/>
     </w:p>
     <w:p>
       <w:pPr>
@@ -3600,9 +3815,16 @@
       <w:r>
         <w:t xml:space="preserve">Response Model - </w:t>
       </w:r>
-      <w:r>
-        <w:t>com.prabathj.hotelavailabilitysrv.model.Bookings</w:t>
-      </w:r>
+      <w:proofErr w:type="spellStart"/>
+      <w:proofErr w:type="gramStart"/>
+      <w:r>
+        <w:t>com.prabathj</w:t>
+      </w:r>
+      <w:proofErr w:type="gramEnd"/>
+      <w:r>
+        <w:t>.hotelavailabilitysrv.model.Bookings</w:t>
+      </w:r>
+      <w:proofErr w:type="spellEnd"/>
     </w:p>
     <w:p>
       <w:pPr>
@@ -3635,25 +3857,7 @@
           <w:sz w:val="20"/>
           <w:szCs w:val="20"/>
         </w:rPr>
-        <w:t xml:space="preserve"> </w:t>
-      </w:r>
-      <w:r>
-        <w:rPr>
-          <w:rFonts w:ascii="Consolas" w:hAnsi="Consolas" w:cs="Consolas"/>
-          <w:color w:val="000000"/>
-          <w:sz w:val="20"/>
-          <w:szCs w:val="20"/>
-        </w:rPr>
-        <w:t>Bookings</w:t>
-      </w:r>
-      <w:r>
-        <w:rPr>
-          <w:rFonts w:ascii="Consolas" w:hAnsi="Consolas" w:cs="Consolas"/>
-          <w:color w:val="000000"/>
-          <w:sz w:val="20"/>
-          <w:szCs w:val="20"/>
-        </w:rPr>
-        <w:t xml:space="preserve"> {</w:t>
+        <w:t xml:space="preserve"> Bookings {</w:t>
       </w:r>
     </w:p>
     <w:p>
@@ -3718,8 +3922,31 @@
           <w:szCs w:val="20"/>
           <w:shd w:val="clear" w:color="auto" w:fill="E8F2FE"/>
         </w:rPr>
-        <w:t xml:space="preserve"> List&lt;BookingInfo&gt; </w:t>
-      </w:r>
+        <w:t xml:space="preserve"> List&lt;</w:t>
+      </w:r>
+      <w:proofErr w:type="spellStart"/>
+      <w:r>
+        <w:rPr>
+          <w:rFonts w:ascii="Consolas" w:hAnsi="Consolas" w:cs="Consolas"/>
+          <w:color w:val="000000"/>
+          <w:sz w:val="20"/>
+          <w:szCs w:val="20"/>
+          <w:shd w:val="clear" w:color="auto" w:fill="E8F2FE"/>
+        </w:rPr>
+        <w:t>BookingInfo</w:t>
+      </w:r>
+      <w:proofErr w:type="spellEnd"/>
+      <w:r>
+        <w:rPr>
+          <w:rFonts w:ascii="Consolas" w:hAnsi="Consolas" w:cs="Consolas"/>
+          <w:color w:val="000000"/>
+          <w:sz w:val="20"/>
+          <w:szCs w:val="20"/>
+          <w:shd w:val="clear" w:color="auto" w:fill="E8F2FE"/>
+        </w:rPr>
+        <w:t xml:space="preserve">&gt; </w:t>
+      </w:r>
+      <w:proofErr w:type="gramStart"/>
       <w:r>
         <w:rPr>
           <w:rFonts w:ascii="Consolas" w:hAnsi="Consolas" w:cs="Consolas"/>
@@ -3740,6 +3967,7 @@
         </w:rPr>
         <w:t>;</w:t>
       </w:r>
+      <w:proofErr w:type="gramEnd"/>
     </w:p>
     <w:p>
       <w:pPr>
@@ -3798,14 +4026,14 @@
           <w:bCs/>
         </w:rPr>
         <w:lastRenderedPageBreak/>
-        <w:t>Configuration Request</w:t>
-      </w:r>
-      <w:r>
-        <w:rPr>
-          <w:b/>
-          <w:bCs/>
-        </w:rPr>
-        <w:t xml:space="preserve">  -</w:t>
+        <w:t xml:space="preserve">Configuration </w:t>
+      </w:r>
+      <w:r>
+        <w:rPr>
+          <w:b/>
+          <w:bCs/>
+        </w:rPr>
+        <w:t>Request -</w:t>
       </w:r>
       <w:r>
         <w:t xml:space="preserve"> GET Request</w:t>
@@ -3825,8 +4053,13 @@
         <w:t>could</w:t>
       </w:r>
       <w:r>
-        <w:t xml:space="preserve"> request data from the AppServer</w:t>
-      </w:r>
+        <w:t xml:space="preserve"> request data from the </w:t>
+      </w:r>
+      <w:proofErr w:type="spellStart"/>
+      <w:r>
+        <w:t>AppServer</w:t>
+      </w:r>
+      <w:proofErr w:type="spellEnd"/>
       <w:r>
         <w:t xml:space="preserve"> at the </w:t>
       </w:r>
@@ -3835,6 +4068,32 @@
       </w:r>
       <w:r>
         <w:t>.</w:t>
+      </w:r>
+      <w:r>
+        <w:t xml:space="preserve"> Config data are stored in </w:t>
+      </w:r>
+      <w:r>
+        <w:rPr>
+          <w:b/>
+          <w:bCs/>
+        </w:rPr>
+        <w:t>data/</w:t>
+      </w:r>
+      <w:proofErr w:type="spellStart"/>
+      <w:r>
+        <w:rPr>
+          <w:b/>
+          <w:bCs/>
+        </w:rPr>
+        <w:t>configdata.json</w:t>
+      </w:r>
+      <w:proofErr w:type="spellEnd"/>
+      <w:r>
+        <w:rPr>
+          <w:b/>
+          <w:bCs/>
+        </w:rPr>
+        <w:t xml:space="preserve"> </w:t>
       </w:r>
     </w:p>
     <w:p/>
@@ -3981,9 +4240,11 @@
                             <w:pPr>
                               <w:jc w:val="center"/>
                             </w:pPr>
+                            <w:proofErr w:type="spellStart"/>
                             <w:r>
                               <w:t>AvailabilityService</w:t>
                             </w:r>
+                            <w:proofErr w:type="spellEnd"/>
                           </w:p>
                           <w:p>
                             <w:pPr>
@@ -4349,9 +4610,16 @@
       </w:r>
     </w:p>
     <w:p>
-      <w:r>
-        <w:t>com.prabathj.hotelavailabilitysrv.model.ConfigData</w:t>
-      </w:r>
+      <w:proofErr w:type="spellStart"/>
+      <w:proofErr w:type="gramStart"/>
+      <w:r>
+        <w:t>com.prabathj</w:t>
+      </w:r>
+      <w:proofErr w:type="gramEnd"/>
+      <w:r>
+        <w:t>.hotelavailabilitysrv.model.ConfigData</w:t>
+      </w:r>
+      <w:proofErr w:type="spellEnd"/>
     </w:p>
     <w:p>
       <w:pPr>
@@ -4384,7 +4652,27 @@
           <w:sz w:val="20"/>
           <w:szCs w:val="20"/>
         </w:rPr>
-        <w:t xml:space="preserve"> ConfigData {</w:t>
+        <w:t xml:space="preserve"> </w:t>
+      </w:r>
+      <w:proofErr w:type="spellStart"/>
+      <w:r>
+        <w:rPr>
+          <w:rFonts w:ascii="Consolas" w:hAnsi="Consolas" w:cs="Consolas"/>
+          <w:color w:val="000000"/>
+          <w:sz w:val="20"/>
+          <w:szCs w:val="20"/>
+        </w:rPr>
+        <w:t>ConfigData</w:t>
+      </w:r>
+      <w:proofErr w:type="spellEnd"/>
+      <w:r>
+        <w:rPr>
+          <w:rFonts w:ascii="Consolas" w:hAnsi="Consolas" w:cs="Consolas"/>
+          <w:color w:val="000000"/>
+          <w:sz w:val="20"/>
+          <w:szCs w:val="20"/>
+        </w:rPr>
+        <w:t xml:space="preserve"> {</w:t>
       </w:r>
     </w:p>
     <w:p>
@@ -4458,6 +4746,7 @@
         </w:rPr>
         <w:t xml:space="preserve"> </w:t>
       </w:r>
+      <w:proofErr w:type="spellStart"/>
       <w:r>
         <w:rPr>
           <w:rFonts w:ascii="Consolas" w:hAnsi="Consolas" w:cs="Consolas"/>
@@ -4465,8 +4754,19 @@
           <w:sz w:val="20"/>
           <w:szCs w:val="20"/>
         </w:rPr>
-        <w:t>no_rooms</w:t>
-      </w:r>
+        <w:t>no_</w:t>
+      </w:r>
+      <w:proofErr w:type="gramStart"/>
+      <w:r>
+        <w:rPr>
+          <w:rFonts w:ascii="Consolas" w:hAnsi="Consolas" w:cs="Consolas"/>
+          <w:color w:val="0000C0"/>
+          <w:sz w:val="20"/>
+          <w:szCs w:val="20"/>
+        </w:rPr>
+        <w:t>rooms</w:t>
+      </w:r>
+      <w:proofErr w:type="spellEnd"/>
       <w:r>
         <w:rPr>
           <w:rFonts w:ascii="Consolas" w:hAnsi="Consolas" w:cs="Consolas"/>
@@ -4476,6 +4776,7 @@
         </w:rPr>
         <w:t>;</w:t>
       </w:r>
+      <w:proofErr w:type="gramEnd"/>
     </w:p>
     <w:p>
       <w:r>
@@ -4517,7 +4818,15 @@
     </w:p>
     <w:p>
       <w:r>
-        <w:t xml:space="preserve">Number of rooms do not configure frequently. When configure all bookings will be cancelled and AvilabilityService required a reboot. </w:t>
+        <w:t xml:space="preserve">Number of rooms do not configure frequently. When configure all bookings will be cancelled and </w:t>
+      </w:r>
+      <w:proofErr w:type="spellStart"/>
+      <w:r>
+        <w:t>AvilabilityService</w:t>
+      </w:r>
+      <w:proofErr w:type="spellEnd"/>
+      <w:r>
+        <w:t xml:space="preserve"> required a reboot. </w:t>
       </w:r>
     </w:p>
     <w:p>
@@ -4531,6 +4840,193 @@
       </w:r>
     </w:p>
     <w:p/>
+    <w:p/>
+    <w:p/>
+    <w:p/>
+    <w:p/>
+    <w:p/>
+    <w:p/>
+    <w:p/>
+    <w:p/>
+    <w:p/>
+    <w:p>
+      <w:pPr>
+        <w:rPr>
+          <w:b/>
+          <w:bCs/>
+          <w:u w:val="single"/>
+        </w:rPr>
+      </w:pPr>
+      <w:r>
+        <w:rPr>
+          <w:b/>
+          <w:bCs/>
+          <w:u w:val="single"/>
+        </w:rPr>
+        <w:lastRenderedPageBreak/>
+        <w:t>Test cases</w:t>
+      </w:r>
+    </w:p>
+    <w:p>
+      <w:r>
+        <w:t>*</w:t>
+      </w:r>
+      <w:r>
+        <w:t xml:space="preserve">Test cases are written using </w:t>
+      </w:r>
+      <w:r>
+        <w:rPr>
+          <w:b/>
+          <w:bCs/>
+        </w:rPr>
+        <w:t>Junit5 &amp; rest-assured</w:t>
+      </w:r>
+      <w:r>
+        <w:t xml:space="preserve"> frameworks and libraries.</w:t>
+      </w:r>
+    </w:p>
+    <w:p>
+      <w:r>
+        <w:t>*</w:t>
+      </w:r>
+      <w:r>
+        <w:t>Test cases are written for manual Testing and automated Testing</w:t>
+      </w:r>
+    </w:p>
+    <w:p>
+      <w:proofErr w:type="spellStart"/>
+      <w:proofErr w:type="gramStart"/>
+      <w:r>
+        <w:rPr>
+          <w:sz w:val="24"/>
+          <w:szCs w:val="24"/>
+        </w:rPr>
+        <w:t>com.prabathj</w:t>
+      </w:r>
+      <w:proofErr w:type="gramEnd"/>
+      <w:r>
+        <w:rPr>
+          <w:sz w:val="24"/>
+          <w:szCs w:val="24"/>
+        </w:rPr>
+        <w:t>.bookinggw.BookingCompleteProcessAuoServerStartTest</w:t>
+      </w:r>
+      <w:proofErr w:type="spellEnd"/>
+      <w:r>
+        <w:rPr>
+          <w:sz w:val="24"/>
+          <w:szCs w:val="24"/>
+        </w:rPr>
+        <w:t xml:space="preserve">   </w:t>
+      </w:r>
+      <w:r>
+        <w:t xml:space="preserve">- Automated Testing and sample data  for the Booking and search process  use </w:t>
+      </w:r>
+      <w:r>
+        <w:rPr>
+          <w:b/>
+          <w:bCs/>
+        </w:rPr>
+        <w:t>maven test</w:t>
+      </w:r>
+      <w:r>
+        <w:rPr>
+          <w:b/>
+          <w:bCs/>
+        </w:rPr>
+        <w:t>/install</w:t>
+      </w:r>
+      <w:r>
+        <w:t xml:space="preserve"> command</w:t>
+      </w:r>
+    </w:p>
+    <w:p>
+      <w:r>
+        <w:t>*</w:t>
+      </w:r>
+      <w:r>
+        <w:t>The following Test cases are for manual testing (Servers need to start separately)</w:t>
+      </w:r>
+      <w:r>
+        <w:t xml:space="preserve"> and they are disabled from the class (Remove @Disabled for manual testing)</w:t>
+      </w:r>
+    </w:p>
+    <w:p>
+      <w:pPr>
+        <w:rPr>
+          <w:sz w:val="24"/>
+          <w:szCs w:val="24"/>
+        </w:rPr>
+      </w:pPr>
+      <w:proofErr w:type="gramStart"/>
+      <w:r>
+        <w:rPr>
+          <w:sz w:val="24"/>
+          <w:szCs w:val="24"/>
+        </w:rPr>
+        <w:t>com.prabathj</w:t>
+      </w:r>
+      <w:proofErr w:type="gramEnd"/>
+      <w:r>
+        <w:rPr>
+          <w:sz w:val="24"/>
+          <w:szCs w:val="24"/>
+        </w:rPr>
+        <w:t>.bookinggw.BookingCompleteProcessMannualServerStartTest</w:t>
+      </w:r>
+    </w:p>
+    <w:p>
+      <w:pPr>
+        <w:rPr>
+          <w:sz w:val="24"/>
+          <w:szCs w:val="24"/>
+        </w:rPr>
+      </w:pPr>
+      <w:proofErr w:type="spellStart"/>
+      <w:proofErr w:type="gramStart"/>
+      <w:r>
+        <w:rPr>
+          <w:sz w:val="24"/>
+          <w:szCs w:val="24"/>
+        </w:rPr>
+        <w:t>com.prabathj</w:t>
+      </w:r>
+      <w:proofErr w:type="gramEnd"/>
+      <w:r>
+        <w:rPr>
+          <w:sz w:val="24"/>
+          <w:szCs w:val="24"/>
+        </w:rPr>
+        <w:t>.bookinggw.BookingSearchByDayTest</w:t>
+      </w:r>
+      <w:proofErr w:type="spellEnd"/>
+    </w:p>
+    <w:p>
+      <w:pPr>
+        <w:rPr>
+          <w:sz w:val="24"/>
+          <w:szCs w:val="24"/>
+        </w:rPr>
+      </w:pPr>
+      <w:proofErr w:type="spellStart"/>
+      <w:proofErr w:type="gramStart"/>
+      <w:r>
+        <w:rPr>
+          <w:sz w:val="24"/>
+          <w:szCs w:val="24"/>
+        </w:rPr>
+        <w:t>com.prabathj</w:t>
+      </w:r>
+      <w:proofErr w:type="gramEnd"/>
+      <w:r>
+        <w:rPr>
+          <w:sz w:val="24"/>
+          <w:szCs w:val="24"/>
+        </w:rPr>
+        <w:t>.bookinggw.BookingSearchPerPersonTest</w:t>
+      </w:r>
+      <w:proofErr w:type="spellEnd"/>
+    </w:p>
     <w:sectPr>
       <w:pgSz w:w="11906" w:h="16838"/>
       <w:pgMar w:top="1440" w:right="1440" w:bottom="1440" w:left="1440" w:header="708" w:footer="708" w:gutter="0"/>
@@ -5277,6 +5773,29 @@
       <w:contextualSpacing/>
     </w:pPr>
   </w:style>
+  <w:style w:type="character" w:styleId="Hyperlink">
+    <w:name w:val="Hyperlink"/>
+    <w:basedOn w:val="DefaultParagraphFont"/>
+    <w:uiPriority w:val="99"/>
+    <w:unhideWhenUsed/>
+    <w:rsid w:val="00731693"/>
+    <w:rPr>
+      <w:color w:val="0563C1" w:themeColor="hyperlink"/>
+      <w:u w:val="single"/>
+    </w:rPr>
+  </w:style>
+  <w:style w:type="character" w:styleId="UnresolvedMention">
+    <w:name w:val="Unresolved Mention"/>
+    <w:basedOn w:val="DefaultParagraphFont"/>
+    <w:uiPriority w:val="99"/>
+    <w:semiHidden/>
+    <w:unhideWhenUsed/>
+    <w:rsid w:val="00731693"/>
+    <w:rPr>
+      <w:color w:val="605E5C"/>
+      <w:shd w:val="clear" w:color="auto" w:fill="E1DFDD"/>
+    </w:rPr>
+  </w:style>
 </w:styles>
 </file>
 

</xml_diff>